<commit_message>
docs: add some Node's methods specification to document
</commit_message>
<xml_diff>
--- a/NienLuan_Draft.docx
+++ b/NienLuan_Draft.docx
@@ -66,7 +66,7 @@
     <w:p>
       <w:pPr>
         <w:rPr>
-          <w:highlight w:val="lightGray"/>
+          <w:rStyle w:val="Hyperlink"/>
         </w:rPr>
       </w:pPr>
       <w:hyperlink w:anchor="SequenceDiagram" w:history="1">
@@ -77,6 +77,21 @@
           <w:t>Sequence diagram</w:t>
         </w:r>
       </w:hyperlink>
+    </w:p>
+    <w:p>
+      <w:pPr>
+        <w:rPr>
+          <w:highlight w:val="lightGray"/>
+        </w:rPr>
+      </w:pPr>
+      <w:hyperlink w:anchor="FolderStructure" w:history="1">
+        <w:r>
+          <w:rPr>
+            <w:rStyle w:val="Hyperlink"/>
+          </w:rPr>
+          <w:t>FolderStructure</w:t>
+        </w:r>
+      </w:hyperlink>
       <w:r>
         <w:rPr>
           <w:highlight w:val="lightGray"/>
@@ -597,7 +612,7 @@
           <w:noProof/>
         </w:rPr>
         <w:drawing>
-          <wp:inline distT="0" distB="0" distL="0" distR="0" wp14:anchorId="577980B4" wp14:editId="4A941552">
+          <wp:inline distT="0" distB="0" distL="0" distR="0" wp14:anchorId="577980B4" wp14:editId="4C4EFFB2">
             <wp:extent cx="5943600" cy="4085590"/>
             <wp:effectExtent l="0" t="0" r="0" b="0"/>
             <wp:docPr id="2099055755" name="Picture 1"/>
@@ -2987,6 +3002,9 @@
             <w:r>
               <w:t>Thêm child vào List Node</w:t>
             </w:r>
+            <w:r>
+              <w:t>, gán thuộc tính parent của node con là node hiện tại</w:t>
+            </w:r>
           </w:p>
         </w:tc>
         <w:tc>
@@ -3035,6 +3053,9 @@
             <w:r>
               <w:t>Thêm child vào List Node</w:t>
             </w:r>
+            <w:r>
+              <w:t>, gán thuộc tính parent của node con là node hiện tại</w:t>
+            </w:r>
           </w:p>
         </w:tc>
         <w:tc>
@@ -3083,6 +3104,9 @@
             <w:r>
               <w:t>Thêm child vào List Node</w:t>
             </w:r>
+            <w:r>
+              <w:t>, gán thuộc tính parent của node con là node hiện tại</w:t>
+            </w:r>
           </w:p>
         </w:tc>
         <w:tc>
@@ -3119,8 +3143,13 @@
           </w:tcPr>
           <w:p>
             <w:r>
-              <w:t>Gán giá trị cho  playerTurn</w:t>
-            </w:r>
+              <w:t xml:space="preserve">Gán giá trị </w:t>
+            </w:r>
+            <w:proofErr w:type="gramStart"/>
+            <w:r>
+              <w:t>cho  playerTurn</w:t>
+            </w:r>
+            <w:proofErr w:type="gramEnd"/>
           </w:p>
         </w:tc>
         <w:tc>
@@ -4640,7 +4669,7 @@
           <w:noProof/>
         </w:rPr>
         <w:drawing>
-          <wp:inline distT="0" distB="0" distL="0" distR="0" wp14:anchorId="50B84934" wp14:editId="3ACD47FA">
+          <wp:inline distT="0" distB="0" distL="0" distR="0" wp14:anchorId="50B84934" wp14:editId="513729E4">
             <wp:extent cx="3881054" cy="3978910"/>
             <wp:effectExtent l="0" t="0" r="5715" b="2540"/>
             <wp:docPr id="321207365" name="Picture 6"/>
@@ -4970,7 +4999,15 @@
       </w:pPr>
       <w:r>
         <w:tab/>
-        <w:t>Don’t Destroy On Load</w:t>
+        <w:t xml:space="preserve">Don’t Destroy </w:t>
+      </w:r>
+      <w:proofErr w:type="gramStart"/>
+      <w:r>
+        <w:t>On</w:t>
+      </w:r>
+      <w:proofErr w:type="gramEnd"/>
+      <w:r>
+        <w:t xml:space="preserve"> Load</w:t>
       </w:r>
     </w:p>
     <w:p>
@@ -5462,7 +5499,15 @@
         <w:tab/>
       </w:r>
       <w:r>
-        <w:t>Don’t Destroy On Load</w:t>
+        <w:t xml:space="preserve">Don’t Destroy </w:t>
+      </w:r>
+      <w:proofErr w:type="gramStart"/>
+      <w:r>
+        <w:t>On</w:t>
+      </w:r>
+      <w:proofErr w:type="gramEnd"/>
+      <w:r>
+        <w:t xml:space="preserve"> Load</w:t>
       </w:r>
     </w:p>
     <w:p>
@@ -5808,7 +5853,7 @@
           <w:noProof/>
         </w:rPr>
         <w:drawing>
-          <wp:inline distT="0" distB="0" distL="0" distR="0" wp14:anchorId="616CD87C" wp14:editId="2DC81C81">
+          <wp:inline distT="0" distB="0" distL="0" distR="0" wp14:anchorId="616CD87C" wp14:editId="4B0D1DA5">
             <wp:extent cx="4228875" cy="7592992"/>
             <wp:effectExtent l="0" t="0" r="635" b="8255"/>
             <wp:docPr id="144275838" name="Picture 2"/>
@@ -6318,6 +6363,181 @@
             </a:graphic>
           </wp:inline>
         </w:drawing>
+      </w:r>
+    </w:p>
+    <w:p>
+      <w:pPr>
+        <w:rPr>
+          <w:b/>
+          <w:sz w:val="24"/>
+        </w:rPr>
+      </w:pPr>
+      <w:r>
+        <w:br w:type="page"/>
+      </w:r>
+    </w:p>
+    <w:p>
+      <w:pPr>
+        <w:pStyle w:val="Tittle"/>
+        <w:numPr>
+          <w:ilvl w:val="0"/>
+          <w:numId w:val="10"/>
+        </w:numPr>
+      </w:pPr>
+      <w:bookmarkStart w:id="18" w:name="FolderStructure"/>
+      <w:r>
+        <w:t>Folder Structure</w:t>
+      </w:r>
+    </w:p>
+    <w:bookmarkEnd w:id="18"/>
+    <w:p>
+      <w:pPr>
+        <w:spacing w:after="80"/>
+      </w:pPr>
+      <w:r>
+        <w:t>Controllers</w:t>
+      </w:r>
+    </w:p>
+    <w:p>
+      <w:pPr>
+        <w:spacing w:after="80"/>
+      </w:pPr>
+      <w:r>
+        <w:tab/>
+        <w:t>GameManager</w:t>
+      </w:r>
+    </w:p>
+    <w:p>
+      <w:pPr>
+        <w:spacing w:after="80"/>
+      </w:pPr>
+      <w:r>
+        <w:tab/>
+        <w:t>GameController</w:t>
+      </w:r>
+    </w:p>
+    <w:p>
+      <w:pPr>
+        <w:spacing w:after="80"/>
+      </w:pPr>
+      <w:r>
+        <w:tab/>
+        <w:t>MainMenuUIController</w:t>
+      </w:r>
+    </w:p>
+    <w:p>
+      <w:pPr>
+        <w:spacing w:after="80"/>
+      </w:pPr>
+      <w:r>
+        <w:tab/>
+        <w:t>GameplayUIController</w:t>
+      </w:r>
+    </w:p>
+    <w:p>
+      <w:pPr>
+        <w:spacing w:after="80"/>
+      </w:pPr>
+      <w:r>
+        <w:t>Entities</w:t>
+      </w:r>
+    </w:p>
+    <w:p>
+      <w:pPr>
+        <w:spacing w:after="80"/>
+      </w:pPr>
+      <w:r>
+        <w:tab/>
+        <w:t>GameActor</w:t>
+      </w:r>
+    </w:p>
+    <w:p>
+      <w:pPr>
+        <w:spacing w:after="80"/>
+      </w:pPr>
+      <w:r>
+        <w:tab/>
+        <w:t>Player</w:t>
+      </w:r>
+    </w:p>
+    <w:p>
+      <w:pPr>
+        <w:spacing w:after="80"/>
+      </w:pPr>
+      <w:r>
+        <w:tab/>
+        <w:t>Bot</w:t>
+      </w:r>
+    </w:p>
+    <w:p>
+      <w:pPr>
+        <w:spacing w:after="80"/>
+      </w:pPr>
+      <w:r>
+        <w:tab/>
+        <w:t>Storage</w:t>
+      </w:r>
+    </w:p>
+    <w:p>
+      <w:pPr>
+        <w:spacing w:after="80"/>
+      </w:pPr>
+      <w:r>
+        <w:tab/>
+        <w:t>Turn</w:t>
+      </w:r>
+    </w:p>
+    <w:p>
+      <w:pPr>
+        <w:spacing w:after="80"/>
+      </w:pPr>
+      <w:r>
+        <w:tab/>
+        <w:t>SavedGame</w:t>
+      </w:r>
+    </w:p>
+    <w:p>
+      <w:pPr>
+        <w:spacing w:after="80"/>
+      </w:pPr>
+      <w:r>
+        <w:tab/>
+        <w:t>Node</w:t>
+      </w:r>
+    </w:p>
+    <w:p>
+      <w:pPr>
+        <w:spacing w:after="80"/>
+      </w:pPr>
+      <w:r>
+        <w:tab/>
+        <w:t>DeterminedTree</w:t>
+      </w:r>
+    </w:p>
+    <w:p>
+      <w:pPr>
+        <w:spacing w:after="80"/>
+      </w:pPr>
+      <w:r>
+        <w:t>Contstants</w:t>
+      </w:r>
+    </w:p>
+    <w:p>
+      <w:pPr>
+        <w:spacing w:after="80"/>
+      </w:pPr>
+      <w:r>
+        <w:tab/>
+        <w:t>GameStyle</w:t>
+      </w:r>
+    </w:p>
+    <w:p>
+      <w:pPr>
+        <w:spacing w:after="80"/>
+      </w:pPr>
+      <w:r>
+        <w:tab/>
+        <w:t>DefinedValue</w:t>
       </w:r>
     </w:p>
     <w:p>

</xml_diff>